<commit_message>
Update SanDiego_GRP_Report.docx from S3 (content differs)
</commit_message>
<xml_diff>
--- a/Data/SanDiego_GRP_Report.docx
+++ b/Data/SanDiego_GRP_Report.docx
@@ -12,22 +12,22 @@
     </w:p>
     <w:p>
       <w:r>
-        <w:t>The Gross Regional Product (GRP) serves as a vital economic indicator, reflecting the economic output of a specific region, much like the Gross Domestic Product (GDP) does at the national level. This analysis delves into the GRP of San Diego County, offering a comparative perspective with both California's state-level data and the national figures for the United States.</w:t>
+        <w:t>The Gross Regional Product (GRP) serves as a vital economic indicator, encapsulating the total economic output of a region. In the case of San Diego County, the GRP data spanning from 2019 to 2023 offers a comprehensive view of the region's economic performance and growth trends across various sectors.</w:t>
         <w:br/>
         <w:br/>
-        <w:t>Over the past five years, San Diego County has demonstrated a remarkable economic trajectory. In 2019, the county's GRP stood at approximately $244.28 billion. Despite the global disruptions caused by the COVID-19 pandemic in 2020, the region's GRP experienced a slight increase to $244.82 billion. The subsequent years marked a period of significant recovery and growth, with the GRP climbing to $268.87 billion in 2021, further to $296.68 billion in 2022, and reaching $308.71 billion in 2023.</w:t>
+        <w:t>Over this five-year period, San Diego County experienced a notable increase in its GRP, which rose from approximately $244.28 billion in 2019 to about $308.71 billion by 2023. This growth of approximately 26.4% underscores the region's economic vitality. On a per capita basis, the GRP also saw a significant rise, climbing from $73,346.92 in 2019 to $94,915.87 in 2023. This increase reflects enhanced productivity and improved economic conditions for the residents of San Diego County.</w:t>
         <w:br/>
         <w:br/>
-        <w:t>The per capita GRP in San Diego County has mirrored this upward trend, rising from $73,347 in 2019 to $94,916 in 2023. This growth signifies an enhancement in economic productivity per individual within the region. When compared to California's state-level data, where the per capita GRP increased from $75,789 in 2019 to $93,800 in 2023, San Diego County's figures are slightly lower but show a narrowing gap over the years. On a national scale, the United States saw its per capita GRP rise from $63,754 in 2019 to $77,366 in 2023, with San Diego County consistently outperforming the national average, underscoring the region's robust economic performance.</w:t>
+        <w:t>Several industries played pivotal roles in this economic expansion. The government sector consistently contributed the largest share, with its output growing from $45.19 billion in 2019 to $52.92 billion in 2023. Manufacturing also remained a key player, although it experienced a slight dip after peaking at $33.50 billion in 2022, settling at $31.67 billion in 2023. Meanwhile, the Professional, Scientific, and Technical Services sector demonstrated robust growth, expanding from $28.13 billion in 2019 to $37.04 billion in 2023. The Health Care and Social Assistance industry also saw substantial growth, increasing from $15.38 billion to $20.21 billion over the same period.</w:t>
         <w:br/>
         <w:br/>
-        <w:t>The economic landscape of San Diego County is shaped by diverse industry contributions. In 2023, the largest sectors included government, contributing $52.92 billion; professional, scientific, and technical services, adding $37.04 billion; manufacturing, with $31.67 billion; health care and social assistance, contributing $20.21 billion; and finance and insurance, adding $19.50 billion. These sectors collectively drive the region's economic vitality.</w:t>
+        <w:t>The year 2020 posed significant challenges due to the global COVID-19 pandemic. Despite these challenges, San Diego County's GRP remained relatively stable at $244.82 billion. However, industries such as Accommodation and Food Services, along with Arts, Entertainment, and Recreation, faced declines due to pandemic-related restrictions. In the subsequent years, from 2021 to 2023, the county witnessed a strong recovery and growth across most sectors. The Accommodation and Food Services industry, for instance, rebounded from $6.53 billion in 2020 to $11.83 billion in 2023. Additionally, the Information and Finance and Insurance sectors exhibited strong growth, indicating a shift towards a more digital and service-oriented economy.</w:t>
         <w:br/>
         <w:br/>
-        <w:t>San Diego County's economy has shown remarkable resilience and growth, even amidst global economic challenges such as the COVID-19 pandemic. The region's economic output is bolstered by a diverse array of industries, with significant contributions from government, professional services, and manufacturing sectors. The consistent growth in per capita GRP reflects increasing economic productivity and prosperity for the county's residents.</w:t>
+        <w:t>When compared to broader state and national trends, San Diego County's GRP growth outpaced the national average. Nationally, the per capita GRP increased from $63,753.57 in 2019 to $77,366.43 in 2023. California, as a whole, demonstrated a strong economic performance, with its per capita GRP rising from $75,788.64 in 2019 to $93,799.67 in 2023, surpassing the national figures.</w:t>
         <w:br/>
         <w:br/>
-        <w:t>In conclusion, San Diego County's economic performance, as evidenced by its GRP, has been robust over the past five years. The region's ability to sustain growth and enhance per capita productivity is a positive indicator of its economic health and resilience. To maintain this growth trajectory, continued investment in key industries and infrastructure will be essential.</w:t>
+        <w:t>In conclusion, San Diego County's economy has shown remarkable resilience and growth over the past five years. Key sectors such as government, manufacturing, and professional services have significantly contributed to this expansion. The region's recovery from the pandemic has been robust, with major industries bouncing back and driving overall economic growth. The increase in per capita GRP highlights the region's improved economic productivity and living standards, positioning San Diego County as a dynamic and thriving economic hub.</w:t>
       </w:r>
     </w:p>
     <w:sectPr>

</xml_diff>